<commit_message>
Weapon, Armor, Item, etc tiles
Sliced images
</commit_message>
<xml_diff>
--- a/Docs/ItemList.docx
+++ b/Docs/ItemList.docx
@@ -34,19 +34,31 @@
         </w:numPr>
       </w:pPr>
       <w:r>
-        <w:t>Small Potion- Heals 35% of Summons HP.</w:t>
-      </w:r>
-    </w:p>
-    <w:p>
-      <w:pPr>
-        <w:pStyle w:val="ListParagraph"/>
-        <w:numPr>
-          <w:ilvl w:val="3"/>
-          <w:numId w:val="3"/>
-        </w:numPr>
-      </w:pPr>
-      <w:r>
-        <w:t>Big Potion- Heals 65</w:t>
+        <w:t>Small</w:t>
+      </w:r>
+      <w:r>
+        <w:t xml:space="preserve"> Red</w:t>
+      </w:r>
+      <w:r>
+        <w:t xml:space="preserve"> Potion- Heals 35% of Summons HP.</w:t>
+      </w:r>
+    </w:p>
+    <w:p>
+      <w:pPr>
+        <w:pStyle w:val="ListParagraph"/>
+        <w:numPr>
+          <w:ilvl w:val="3"/>
+          <w:numId w:val="3"/>
+        </w:numPr>
+      </w:pPr>
+      <w:r>
+        <w:t>Big</w:t>
+      </w:r>
+      <w:r>
+        <w:t xml:space="preserve"> Red</w:t>
+      </w:r>
+      <w:r>
+        <w:t xml:space="preserve"> Potion- Heals 65</w:t>
       </w:r>
       <w:proofErr w:type="gramStart"/>
       <w:r>
@@ -111,8 +123,10 @@
           <w:color w:val="000000"/>
           <w:shd w:val="clear" w:color="auto" w:fill="FFFFFF"/>
         </w:rPr>
-        <w:t xml:space="preserve">Blue Potion- Restores </w:t>
-      </w:r>
+        <w:t xml:space="preserve">Big </w:t>
+      </w:r>
+      <w:bookmarkStart w:id="0" w:name="_GoBack"/>
+      <w:bookmarkEnd w:id="0"/>
       <w:r>
         <w:rPr>
           <w:rStyle w:val="apple-style-span"/>
@@ -121,7 +135,7 @@
           <w:color w:val="000000"/>
           <w:shd w:val="clear" w:color="auto" w:fill="FFFFFF"/>
         </w:rPr>
-        <w:t xml:space="preserve"> 65</w:t>
+        <w:t xml:space="preserve">Blue Potion- Restores </w:t>
       </w:r>
       <w:r>
         <w:rPr>
@@ -131,7 +145,7 @@
           <w:color w:val="000000"/>
           <w:shd w:val="clear" w:color="auto" w:fill="FFFFFF"/>
         </w:rPr>
-        <w:t>%</w:t>
+        <w:t xml:space="preserve"> 65</w:t>
       </w:r>
       <w:r>
         <w:rPr>
@@ -141,7 +155,7 @@
           <w:color w:val="000000"/>
           <w:shd w:val="clear" w:color="auto" w:fill="FFFFFF"/>
         </w:rPr>
-        <w:t xml:space="preserve"> GP</w:t>
+        <w:t>%</w:t>
       </w:r>
       <w:r>
         <w:rPr>
@@ -151,6 +165,16 @@
           <w:color w:val="000000"/>
           <w:shd w:val="clear" w:color="auto" w:fill="FFFFFF"/>
         </w:rPr>
+        <w:t xml:space="preserve"> GP</w:t>
+      </w:r>
+      <w:r>
+        <w:rPr>
+          <w:rStyle w:val="apple-style-span"/>
+          <w:rFonts w:cs="Arial"/>
+          <w:bCs/>
+          <w:color w:val="000000"/>
+          <w:shd w:val="clear" w:color="auto" w:fill="FFFFFF"/>
+        </w:rPr>
         <w:t>.</w:t>
       </w:r>
       <w:r>
@@ -512,12 +536,7 @@
       </w:r>
       <w:proofErr w:type="spellStart"/>
       <w:r>
-        <w:t>E</w:t>
-      </w:r>
-      <w:bookmarkStart w:id="0" w:name="_GoBack"/>
-      <w:bookmarkEnd w:id="0"/>
-      <w:r>
-        <w:t>nchanment</w:t>
+        <w:t>Enchanment</w:t>
       </w:r>
       <w:proofErr w:type="spellEnd"/>
     </w:p>

</xml_diff>